<commit_message>
abstract and motivation added
</commit_message>
<xml_diff>
--- a/doc/Vinu_Xavier_16MPD0024_Report.docx
+++ b/doc/Vinu_Xavier_16MPD0024_Report.docx
@@ -2350,7 +2350,7 @@
           </mc:Choice>
           <mc:Fallback>
             <w:pict>
-              <v:line w14:anchorId="4D426910" id="Line 13" o:spid="_x0000_s1026" style="position:absolute;z-index:251658752;visibility:visible;mso-wrap-style:square;mso-width-percent:0;mso-height-percent:0;mso-wrap-distance-left:9pt;mso-wrap-distance-top:0;mso-wrap-distance-right:9pt;mso-wrap-distance-bottom:0;mso-position-horizontal:absolute;mso-position-horizontal-relative:text;mso-position-vertical:absolute;mso-position-vertical-relative:text;mso-width-percent:0;mso-height-percent:0;mso-width-relative:page;mso-height-relative:page" from="-25.9pt,4.15pt" to="427.7pt,4.15pt" o:gfxdata="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"/>
+              <v:line w14:anchorId="6127FD84" id="Line 13" o:spid="_x0000_s1026" style="position:absolute;z-index:251658752;visibility:visible;mso-wrap-style:square;mso-width-percent:0;mso-height-percent:0;mso-wrap-distance-left:9pt;mso-wrap-distance-top:0;mso-wrap-distance-right:9pt;mso-wrap-distance-bottom:0;mso-position-horizontal:absolute;mso-position-horizontal-relative:text;mso-position-vertical:absolute;mso-position-vertical-relative:text;mso-width-percent:0;mso-height-percent:0;mso-width-relative:page;mso-height-relative:page" from="-25.9pt,4.15pt" to="427.7pt,4.15pt" o:gfxdata="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"/>
             </w:pict>
           </mc:Fallback>
         </mc:AlternateContent>
@@ -3805,8 +3805,6 @@
           <w:szCs w:val="24"/>
         </w:rPr>
       </w:pPr>
-      <w:bookmarkStart w:id="0" w:name="_GoBack"/>
-      <w:bookmarkEnd w:id="0"/>
       <w:r>
         <w:rPr>
           <w:rFonts w:ascii="Times New Roman" w:hAnsi="Times New Roman"/>
@@ -7033,12 +7031,12 @@
       <w:pPr>
         <w:pStyle w:val="Heading1"/>
       </w:pPr>
-      <w:bookmarkStart w:id="1" w:name="_Toc504948924"/>
+      <w:bookmarkStart w:id="0" w:name="_Toc504948924"/>
       <w:r>
         <w:lastRenderedPageBreak/>
         <w:t>ABSTRACT</w:t>
       </w:r>
-      <w:bookmarkEnd w:id="1"/>
+      <w:bookmarkEnd w:id="0"/>
     </w:p>
     <w:p>
       <w:pPr>
@@ -7057,46 +7055,43 @@
           <w:sz w:val="28"/>
           <w:szCs w:val="28"/>
         </w:rPr>
-        <w:t xml:space="preserve">Personal mobility achieved by the internal combustion engines which </w:t>
-      </w:r>
-      <w:r>
-        <w:rPr>
-          <w:rFonts w:ascii="Times New Roman" w:hAnsi="Times New Roman"/>
-          <w:sz w:val="28"/>
-          <w:szCs w:val="28"/>
-        </w:rPr>
-        <w:t>uses non</w:t>
-      </w:r>
-      <w:r>
-        <w:rPr>
-          <w:rFonts w:ascii="Times New Roman" w:hAnsi="Times New Roman"/>
-          <w:sz w:val="28"/>
-          <w:szCs w:val="28"/>
-        </w:rPr>
-        <w:t xml:space="preserve">-renewable energy source like gasoline and diesel are becoming major contribution for air pollution. To have a cleaner environment and to reduce dependency on non-renewable energy, auto industry is adopting electric vehicle platform. </w:t>
-      </w:r>
-    </w:p>
-    <w:p>
-      <w:pPr>
-        <w:spacing w:line="360" w:lineRule="auto"/>
-        <w:ind w:firstLine="720"/>
-        <w:jc w:val="both"/>
-        <w:rPr>
-          <w:rFonts w:ascii="Times New Roman" w:hAnsi="Times New Roman"/>
-          <w:sz w:val="28"/>
-          <w:szCs w:val="28"/>
-        </w:rPr>
-      </w:pPr>
-      <w:r>
-        <w:rPr>
-          <w:rFonts w:ascii="Times New Roman" w:hAnsi="Times New Roman"/>
-          <w:sz w:val="28"/>
-          <w:szCs w:val="28"/>
-        </w:rPr>
-        <w:t>The main components of electric vehicle are battery for power supply, electric motor, its controller and drive train. Electric drives are mainly of two types: DC drives and AC drives. The two types differ from each other in that the power supply in DC drives is provided by DC motor and power supply in AC drives is provided by AC motor. In this project we are controlling the DC motor.</w:t>
-      </w:r>
-      <w:r>
-        <w:rPr>
+        <w:t xml:space="preserve">  The most modern Trends of the automotive industry is heading towards highly or fully automated driving. When we consider how far it can solve the existing troubles which cause the road accidents it's a very important fact that the human error is the most probable root cause for the majority of all accidents.  The studies say that the driver negligence plays a vital role in the in the various reasons which cause an accident.  Each and every abnormality in the driving behaviour is visible as a pattern and this thesis would like to consider various algorithms to detect the abnormalities in the driving behaviour and thereby either taking failed reactions in an appropriate manner so that prevention of accidents are possible. A drowsy or a drunken driver will always follow a pattern it is also called the degree of abnormality when considering the very regular way of driving to the same road in the same conditions.  These abnormalities are visible mainly in the brake pedals the steering wheel and the suspension sensors.  </w:t>
+      </w:r>
+      <w:r>
+        <w:rPr>
+          <w:rFonts w:ascii="Times New Roman" w:hAnsi="Times New Roman"/>
+          <w:sz w:val="28"/>
+          <w:szCs w:val="28"/>
+        </w:rPr>
+        <w:t>By</w:t>
+      </w:r>
+      <w:r>
+        <w:rPr>
+          <w:rFonts w:ascii="Times New Roman" w:hAnsi="Times New Roman"/>
+          <w:sz w:val="28"/>
+          <w:szCs w:val="28"/>
+        </w:rPr>
+        <w:t xml:space="preserve"> carefully studying the factors which are observed in these sensors it is possible up to an extent to detect the abnormality which is not expected in that driving situation. </w:t>
+      </w:r>
+      <w:r>
+        <w:rPr>
+          <w:rFonts w:ascii="Times New Roman" w:hAnsi="Times New Roman"/>
+          <w:sz w:val="28"/>
+          <w:szCs w:val="28"/>
+        </w:rPr>
+        <w:t>The</w:t>
+      </w:r>
+      <w:r>
+        <w:rPr>
+          <w:rFonts w:ascii="Times New Roman" w:hAnsi="Times New Roman"/>
+          <w:sz w:val="28"/>
+          <w:szCs w:val="28"/>
+        </w:rPr>
+        <w:t xml:space="preserve"> driving style can be continuously monitored into a database which may be efficient inside the cloud and make available continuously to run this comparison in the entire duration of driving.</w:t>
+      </w:r>
+      <w:r>
+        <w:rPr>
+          <w:rFonts w:ascii="Times New Roman" w:hAnsi="Times New Roman"/>
           <w:sz w:val="28"/>
           <w:szCs w:val="28"/>
         </w:rPr>
@@ -7108,27 +7103,41 @@
           <w:sz w:val="28"/>
           <w:szCs w:val="28"/>
         </w:rPr>
-        <w:t>The DC Motor is an attractive piece of equipment in many Industrial applications requiring variable speed and load characteristics due to its ease of controllability.</w:t>
-      </w:r>
-    </w:p>
-    <w:p>
-      <w:pPr>
-        <w:spacing w:line="360" w:lineRule="auto"/>
-        <w:ind w:firstLine="720"/>
-        <w:jc w:val="both"/>
-        <w:rPr>
-          <w:rFonts w:ascii="Times New Roman" w:hAnsi="Times New Roman"/>
-          <w:sz w:val="28"/>
-          <w:szCs w:val="28"/>
-        </w:rPr>
-      </w:pPr>
-      <w:r>
-        <w:rPr>
-          <w:rFonts w:ascii="Times New Roman" w:hAnsi="Times New Roman"/>
-          <w:sz w:val="28"/>
-          <w:szCs w:val="28"/>
-        </w:rPr>
-        <w:t>To drive and control the speed of the DC motor MOSFET is used, which is triggered by use of PWM converters under various loading conditions and by varying armature voltage. PWM duty cycle is equivalent to controlling the motor terminal voltage, which in turn adjust directly the motor speed. Project is to design and develop a speed control system for a mid-size DC motor using chopper circuit and Arduino Uno board is used to generate the PWM signal. The controlling logic is implemented in SW.</w:t>
+        <w:t>This thesis is mainly concentrated on the steering wheel and a sensor and various patterns which are carefully studied when taking the actual vehicle data and the software algorithm is develope</w:t>
+      </w:r>
+      <w:r>
+        <w:rPr>
+          <w:rFonts w:ascii="Times New Roman" w:hAnsi="Times New Roman"/>
+          <w:sz w:val="28"/>
+          <w:szCs w:val="28"/>
+        </w:rPr>
+        <w:t xml:space="preserve">d as a prototype simulation in </w:t>
+      </w:r>
+      <w:proofErr w:type="spellStart"/>
+      <w:r>
+        <w:rPr>
+          <w:rFonts w:ascii="Times New Roman" w:hAnsi="Times New Roman"/>
+          <w:sz w:val="28"/>
+          <w:szCs w:val="28"/>
+        </w:rPr>
+        <w:t>M</w:t>
+      </w:r>
+      <w:r>
+        <w:rPr>
+          <w:rFonts w:ascii="Times New Roman" w:hAnsi="Times New Roman"/>
+          <w:sz w:val="28"/>
+          <w:szCs w:val="28"/>
+        </w:rPr>
+        <w:t>atlab</w:t>
+      </w:r>
+      <w:proofErr w:type="spellEnd"/>
+      <w:r>
+        <w:rPr>
+          <w:rFonts w:ascii="Times New Roman" w:hAnsi="Times New Roman"/>
+          <w:sz w:val="28"/>
+          <w:szCs w:val="28"/>
+        </w:rPr>
+        <w:t xml:space="preserve">.   </w:t>
       </w:r>
     </w:p>
     <w:p>
@@ -7747,7 +7756,6 @@
           <w:sz w:val="28"/>
           <w:szCs w:val="24"/>
         </w:rPr>
-        <w:lastRenderedPageBreak/>
         <w:t>List of Figures</w:t>
       </w:r>
     </w:p>
@@ -9768,6 +9776,7 @@
                 <w:rFonts w:ascii="Times New Roman" w:hAnsi="Times New Roman"/>
                 <w:sz w:val="24"/>
               </w:rPr>
+              <w:lastRenderedPageBreak/>
               <w:t>4.13</w:t>
             </w:r>
           </w:p>
@@ -9842,7 +9851,6 @@
                 <w:rFonts w:ascii="Times New Roman" w:hAnsi="Times New Roman"/>
                 <w:sz w:val="24"/>
               </w:rPr>
-              <w:lastRenderedPageBreak/>
               <w:t>4.14</w:t>
             </w:r>
           </w:p>
@@ -10914,7 +10922,7 @@
           <w:szCs w:val="28"/>
         </w:rPr>
       </w:pPr>
-      <w:bookmarkStart w:id="2" w:name="_Toc504948925"/>
+      <w:bookmarkStart w:id="1" w:name="_Toc504948925"/>
       <w:r>
         <w:rPr>
           <w:rFonts w:ascii="Times New Roman" w:hAnsi="Times New Roman"/>
@@ -10924,7 +10932,7 @@
         <w:lastRenderedPageBreak/>
         <w:t>INTRODUCTION</w:t>
       </w:r>
-      <w:bookmarkEnd w:id="2"/>
+      <w:bookmarkEnd w:id="1"/>
     </w:p>
     <w:p>
       <w:pPr>
@@ -10944,7 +10952,7 @@
         </w:rPr>
         <w:t xml:space="preserve"> </w:t>
       </w:r>
-      <w:bookmarkStart w:id="3" w:name="_Toc504948926"/>
+      <w:bookmarkStart w:id="2" w:name="_Toc504948926"/>
       <w:r>
         <w:rPr>
           <w:rFonts w:ascii="Times New Roman" w:hAnsi="Times New Roman"/>
@@ -10953,7 +10961,7 @@
         </w:rPr>
         <w:t>MOTIVATION</w:t>
       </w:r>
-      <w:bookmarkEnd w:id="3"/>
+      <w:bookmarkEnd w:id="2"/>
     </w:p>
     <w:p>
       <w:pPr>
@@ -10972,7 +10980,189 @@
           <w:sz w:val="28"/>
           <w:szCs w:val="28"/>
         </w:rPr>
-        <w:t>The rising cost of fuel and energy dependence concerns have sparked interest in vehicles with alternative energy sources. The use of electrical powertrains is believed to be one potential solution to this problem. Electric vehicles are not the only application for electric vehicle powertrains.</w:t>
+        <w:t xml:space="preserve">The road accident cause death of millions and facilities of more than that every year in the world.  </w:t>
+      </w:r>
+      <w:r>
+        <w:rPr>
+          <w:rFonts w:ascii="Times New Roman" w:hAnsi="Times New Roman"/>
+          <w:sz w:val="28"/>
+          <w:szCs w:val="28"/>
+        </w:rPr>
+        <w:t>Even</w:t>
+      </w:r>
+      <w:r>
+        <w:rPr>
+          <w:rFonts w:ascii="Times New Roman" w:hAnsi="Times New Roman"/>
+          <w:sz w:val="28"/>
+          <w:szCs w:val="28"/>
+        </w:rPr>
+        <w:t xml:space="preserve"> though the most modern technology heading towards autonomous driving the limitation of the technology is always the human driver who is sitting inside the car.  </w:t>
+      </w:r>
+      <w:r>
+        <w:rPr>
+          <w:rFonts w:ascii="Times New Roman" w:hAnsi="Times New Roman"/>
+          <w:sz w:val="28"/>
+          <w:szCs w:val="28"/>
+        </w:rPr>
+        <w:t>Irrespective</w:t>
+      </w:r>
+      <w:r>
+        <w:rPr>
+          <w:rFonts w:ascii="Times New Roman" w:hAnsi="Times New Roman"/>
+          <w:sz w:val="28"/>
+          <w:szCs w:val="28"/>
+        </w:rPr>
+        <w:t xml:space="preserve"> of house office ticketed is the technology the errors caused by the situations of negligence situations of lack of skills situations of ignorance situations of absence of mind situations of carelessness </w:t>
+      </w:r>
+      <w:proofErr w:type="spellStart"/>
+      <w:r>
+        <w:rPr>
+          <w:rFonts w:ascii="Times New Roman" w:hAnsi="Times New Roman"/>
+          <w:sz w:val="28"/>
+          <w:szCs w:val="28"/>
+        </w:rPr>
+        <w:t>etc</w:t>
+      </w:r>
+      <w:proofErr w:type="spellEnd"/>
+      <w:r>
+        <w:rPr>
+          <w:rFonts w:ascii="Times New Roman" w:hAnsi="Times New Roman"/>
+          <w:sz w:val="28"/>
+          <w:szCs w:val="28"/>
+        </w:rPr>
+        <w:t xml:space="preserve"> be in the leading position of the root causes of accidents.  </w:t>
+      </w:r>
+      <w:r>
+        <w:rPr>
+          <w:rFonts w:ascii="Times New Roman" w:hAnsi="Times New Roman"/>
+          <w:sz w:val="28"/>
+          <w:szCs w:val="28"/>
+        </w:rPr>
+        <w:t>Irrespective</w:t>
+      </w:r>
+      <w:r>
+        <w:rPr>
+          <w:rFonts w:ascii="Times New Roman" w:hAnsi="Times New Roman"/>
+          <w:sz w:val="28"/>
+          <w:szCs w:val="28"/>
+        </w:rPr>
+        <w:t xml:space="preserve"> of how best is the system which is fitted into a car or any automotive</w:t>
+      </w:r>
+      <w:proofErr w:type="gramStart"/>
+      <w:r>
+        <w:rPr>
+          <w:rFonts w:ascii="Times New Roman" w:hAnsi="Times New Roman"/>
+          <w:sz w:val="28"/>
+          <w:szCs w:val="28"/>
+        </w:rPr>
+        <w:t>,  it</w:t>
+      </w:r>
+      <w:proofErr w:type="gramEnd"/>
+      <w:r>
+        <w:rPr>
+          <w:rFonts w:ascii="Times New Roman" w:hAnsi="Times New Roman"/>
+          <w:sz w:val="28"/>
+          <w:szCs w:val="28"/>
+        </w:rPr>
+        <w:t xml:space="preserve"> can only react to the situation but cannot prevent it.  </w:t>
+      </w:r>
+      <w:r>
+        <w:rPr>
+          <w:rFonts w:ascii="Times New Roman" w:hAnsi="Times New Roman"/>
+          <w:sz w:val="28"/>
+          <w:szCs w:val="28"/>
+        </w:rPr>
+        <w:t>The</w:t>
+      </w:r>
+      <w:r>
+        <w:rPr>
+          <w:rFonts w:ascii="Times New Roman" w:hAnsi="Times New Roman"/>
+          <w:sz w:val="28"/>
+          <w:szCs w:val="28"/>
+        </w:rPr>
+        <w:t xml:space="preserve"> root cause of the situation is the world itself is not having as many trained and skilled drivers of many automotive vehicles available in the world.  </w:t>
+      </w:r>
+      <w:proofErr w:type="gramStart"/>
+      <w:r>
+        <w:rPr>
+          <w:rFonts w:ascii="Times New Roman" w:hAnsi="Times New Roman"/>
+          <w:sz w:val="28"/>
+          <w:szCs w:val="28"/>
+        </w:rPr>
+        <w:t>a</w:t>
+      </w:r>
+      <w:proofErr w:type="gramEnd"/>
+      <w:r>
+        <w:rPr>
+          <w:rFonts w:ascii="Times New Roman" w:hAnsi="Times New Roman"/>
+          <w:sz w:val="28"/>
+          <w:szCs w:val="28"/>
+        </w:rPr>
+        <w:t xml:space="preserve"> highly over a fully automatic driving can be the final solution for this,  but the time it would take to come into an action can be decades or more than that.  </w:t>
+      </w:r>
+      <w:r>
+        <w:rPr>
+          <w:rFonts w:ascii="Times New Roman" w:hAnsi="Times New Roman"/>
+          <w:sz w:val="28"/>
+          <w:szCs w:val="28"/>
+        </w:rPr>
+        <w:t>Under</w:t>
+      </w:r>
+      <w:r>
+        <w:rPr>
+          <w:rFonts w:ascii="Times New Roman" w:hAnsi="Times New Roman"/>
+          <w:sz w:val="28"/>
+          <w:szCs w:val="28"/>
+        </w:rPr>
+        <w:t xml:space="preserve"> developing countries like India needs more time to have that infrastructure which will help the introduction of fully automated </w:t>
+      </w:r>
+      <w:r>
+        <w:rPr>
+          <w:rFonts w:ascii="Times New Roman" w:hAnsi="Times New Roman"/>
+          <w:sz w:val="28"/>
+          <w:szCs w:val="28"/>
+        </w:rPr>
+        <w:t xml:space="preserve">driving. </w:t>
+      </w:r>
+      <w:r>
+        <w:rPr>
+          <w:rFonts w:ascii="Times New Roman" w:hAnsi="Times New Roman"/>
+          <w:sz w:val="28"/>
+          <w:szCs w:val="28"/>
+        </w:rPr>
+        <w:t xml:space="preserve"> </w:t>
+      </w:r>
+      <w:r>
+        <w:rPr>
+          <w:rFonts w:ascii="Times New Roman" w:hAnsi="Times New Roman"/>
+          <w:sz w:val="28"/>
+          <w:szCs w:val="28"/>
+        </w:rPr>
+        <w:t>In</w:t>
+      </w:r>
+      <w:r>
+        <w:rPr>
+          <w:rFonts w:ascii="Times New Roman" w:hAnsi="Times New Roman"/>
+          <w:sz w:val="28"/>
+          <w:szCs w:val="28"/>
+        </w:rPr>
+        <w:t xml:space="preserve"> the next 3 years, India will be the third largest vehicle production countries in the world.  </w:t>
+      </w:r>
+      <w:r>
+        <w:rPr>
+          <w:rFonts w:ascii="Times New Roman" w:hAnsi="Times New Roman"/>
+          <w:sz w:val="28"/>
+          <w:szCs w:val="28"/>
+        </w:rPr>
+        <w:t>When</w:t>
+      </w:r>
+      <w:r>
+        <w:rPr>
+          <w:rFonts w:ascii="Times New Roman" w:hAnsi="Times New Roman"/>
+          <w:sz w:val="28"/>
+          <w:szCs w:val="28"/>
+        </w:rPr>
+        <w:t xml:space="preserve"> considering the death rate of road accidents caused every year in India we stand in the top of the world. </w:t>
       </w:r>
     </w:p>
     <w:p>
@@ -10986,22 +11176,6 @@
           <w:szCs w:val="28"/>
         </w:rPr>
       </w:pPr>
-      <w:r>
-        <w:rPr>
-          <w:rFonts w:ascii="Times New Roman" w:hAnsi="Times New Roman"/>
-          <w:sz w:val="28"/>
-          <w:szCs w:val="28"/>
-        </w:rPr>
-        <w:t>The current electric vehicles intended for production by automotive manufacturers use expensive components, such as complex electronic controllers, DC motors and many cells in a battery pack. This dramatically raises the complexity and cost of the vehicle. One possible method of reducing the complexity and potentially reducing the cost of an EV is through the implementation of DC motors. Selecting the correct motor can be a difficult task and the feasibility of using these components in an EV powertrain has not been well explored in the literature. Depending</w:t>
-      </w:r>
-      <w:r>
-        <w:rPr>
-          <w:rFonts w:ascii="Times New Roman" w:hAnsi="Times New Roman"/>
-          <w:sz w:val="28"/>
-          <w:szCs w:val="28"/>
-        </w:rPr>
-        <w:t xml:space="preserve"> on the applications, some of them are fixed speed and some of the variable speed drives.</w:t>
-      </w:r>
     </w:p>
     <w:p>
       <w:pPr>
@@ -11020,7 +11194,98 @@
           <w:sz w:val="28"/>
           <w:szCs w:val="28"/>
         </w:rPr>
-        <w:t>The variable speed drives, till a couple of decades back, had various limitations, such as poor efficiencies, larger space, lower speeds, etc., However, the advent power electronic devices such as power MOSFETs, IGBTs etc., and also with the introduction of micro -controllers with many features on the same silicon wafer, transformed the scene completely and today we have variable speed drive systems which are not only in the smaller in size but also very efficient, highly reliable and meeting all the stringent demands of various industries of modern era.</w:t>
+        <w:t xml:space="preserve">In parallel, the computational Technologies at the cost of implementing that is going down drastically into a very cheap opportunity so that implementing a Complex algorithm and deploying that it to bigger Industries like automotive would not make a huge </w:t>
+      </w:r>
+      <w:r>
+        <w:rPr>
+          <w:rFonts w:ascii="Times New Roman" w:hAnsi="Times New Roman"/>
+          <w:sz w:val="28"/>
+          <w:szCs w:val="28"/>
+        </w:rPr>
+        <w:lastRenderedPageBreak/>
+        <w:t xml:space="preserve">amount of time to come into the market as compared to the fully automated driving.  </w:t>
+      </w:r>
+      <w:r>
+        <w:rPr>
+          <w:rFonts w:ascii="Times New Roman" w:hAnsi="Times New Roman"/>
+          <w:sz w:val="28"/>
+          <w:szCs w:val="28"/>
+        </w:rPr>
+        <w:t>More</w:t>
+      </w:r>
+      <w:r>
+        <w:rPr>
+          <w:rFonts w:ascii="Times New Roman" w:hAnsi="Times New Roman"/>
+          <w:sz w:val="28"/>
+          <w:szCs w:val="28"/>
+        </w:rPr>
+        <w:t xml:space="preserve"> than that</w:t>
+      </w:r>
+      <w:bookmarkStart w:id="3" w:name="_GoBack"/>
+      <w:bookmarkEnd w:id="3"/>
+      <w:r>
+        <w:rPr>
+          <w:rFonts w:ascii="Times New Roman" w:hAnsi="Times New Roman"/>
+          <w:sz w:val="28"/>
+          <w:szCs w:val="28"/>
+        </w:rPr>
+        <w:t>, people</w:t>
+      </w:r>
+      <w:r>
+        <w:rPr>
+          <w:rFonts w:ascii="Times New Roman" w:hAnsi="Times New Roman"/>
+          <w:sz w:val="28"/>
+          <w:szCs w:val="28"/>
+        </w:rPr>
+        <w:t xml:space="preserve"> following the road rules and having the right skill set to be eligible to drive in an in a complex driving situation like in India is very less.  </w:t>
+      </w:r>
+      <w:r>
+        <w:rPr>
+          <w:rFonts w:ascii="Times New Roman" w:hAnsi="Times New Roman"/>
+          <w:sz w:val="28"/>
+          <w:szCs w:val="28"/>
+        </w:rPr>
+        <w:t>The</w:t>
+      </w:r>
+      <w:r>
+        <w:rPr>
+          <w:rFonts w:ascii="Times New Roman" w:hAnsi="Times New Roman"/>
+          <w:sz w:val="28"/>
+          <w:szCs w:val="28"/>
+        </w:rPr>
+        <w:t xml:space="preserve"> authority is even given out the driving licenses for the price without even checking whether the driver has the right skills physically and mentally to handle Complex situations. </w:t>
+      </w:r>
+      <w:r>
+        <w:rPr>
+          <w:rFonts w:ascii="Times New Roman" w:hAnsi="Times New Roman"/>
+          <w:sz w:val="28"/>
+          <w:szCs w:val="28"/>
+        </w:rPr>
+        <w:t>People</w:t>
+      </w:r>
+      <w:r>
+        <w:rPr>
+          <w:rFonts w:ascii="Times New Roman" w:hAnsi="Times New Roman"/>
+          <w:sz w:val="28"/>
+          <w:szCs w:val="28"/>
+        </w:rPr>
+        <w:t xml:space="preserve"> do not even think about following the line, wearing a seatbelt</w:t>
+      </w:r>
+      <w:r>
+        <w:rPr>
+          <w:rFonts w:ascii="Times New Roman" w:hAnsi="Times New Roman"/>
+          <w:sz w:val="28"/>
+          <w:szCs w:val="28"/>
+        </w:rPr>
+        <w:t>, following</w:t>
+      </w:r>
+      <w:r>
+        <w:rPr>
+          <w:rFonts w:ascii="Times New Roman" w:hAnsi="Times New Roman"/>
+          <w:sz w:val="28"/>
+          <w:szCs w:val="28"/>
+        </w:rPr>
+        <w:t xml:space="preserve"> the speed rules and giving way to the most deserved. </w:t>
       </w:r>
     </w:p>
     <w:p>
@@ -11034,23 +11299,6 @@
           <w:szCs w:val="28"/>
         </w:rPr>
       </w:pPr>
-      <w:r>
-        <w:rPr>
-          <w:rFonts w:ascii="Times New Roman" w:hAnsi="Times New Roman"/>
-          <w:sz w:val="28"/>
-          <w:szCs w:val="28"/>
-        </w:rPr>
-        <w:t xml:space="preserve">Direct currents (DC) motors have been used in variable speed drives for a long time. The versatile characteristics of dc motors can provide </w:t>
-      </w:r>
-      <w:r>
-        <w:rPr>
-          <w:rFonts w:ascii="Times New Roman" w:hAnsi="Times New Roman"/>
-          <w:sz w:val="28"/>
-          <w:szCs w:val="28"/>
-        </w:rPr>
-        <w:lastRenderedPageBreak/>
-        <w:t>high starting torques which is required for traction drives. Control over a wide speed range, both below and above the rated speed can be very easily achieved. The methods of speed control are simpler and less expensive than those of alternating current motors.</w:t>
-      </w:r>
     </w:p>
     <w:p>
       <w:pPr>
@@ -11069,7 +11317,71 @@
           <w:sz w:val="28"/>
           <w:szCs w:val="28"/>
         </w:rPr>
-        <w:t>There are different techniques available for the speed control of DC motors. The phase control method is widely adopted, but has certain limitations mainly it generates harmonics on the power line and it also has got p .f when operated lower speeds. The second method is PWM technique, which has got better advantages over the phase control.</w:t>
+        <w:t xml:space="preserve">Policing all the situation is hard.  </w:t>
+      </w:r>
+      <w:r>
+        <w:rPr>
+          <w:rFonts w:ascii="Times New Roman" w:hAnsi="Times New Roman"/>
+          <w:sz w:val="28"/>
+          <w:szCs w:val="28"/>
+        </w:rPr>
+        <w:t>The</w:t>
+      </w:r>
+      <w:r>
+        <w:rPr>
+          <w:rFonts w:ascii="Times New Roman" w:hAnsi="Times New Roman"/>
+          <w:sz w:val="28"/>
+          <w:szCs w:val="28"/>
+        </w:rPr>
+        <w:t xml:space="preserve"> only way in which it can be solved is self-monitoring of the driving behavior buy a system which is fitted into the vehicle itself.  </w:t>
+      </w:r>
+      <w:r>
+        <w:rPr>
+          <w:rFonts w:ascii="Times New Roman" w:hAnsi="Times New Roman"/>
+          <w:sz w:val="28"/>
+          <w:szCs w:val="28"/>
+        </w:rPr>
+        <w:t>This</w:t>
+      </w:r>
+      <w:r>
+        <w:rPr>
+          <w:rFonts w:ascii="Times New Roman" w:hAnsi="Times New Roman"/>
+          <w:sz w:val="28"/>
+          <w:szCs w:val="28"/>
+        </w:rPr>
+        <w:t xml:space="preserve"> system should be able to take care by itself when an abnormality is continuously visible and the human driver who is driving that vehicle is not taking care of or not improving the driving situations.  </w:t>
+      </w:r>
+      <w:r>
+        <w:rPr>
+          <w:rFonts w:ascii="Times New Roman" w:hAnsi="Times New Roman"/>
+          <w:sz w:val="28"/>
+          <w:szCs w:val="28"/>
+        </w:rPr>
+        <w:t>Accumulating</w:t>
+      </w:r>
+      <w:r>
+        <w:rPr>
+          <w:rFonts w:ascii="Times New Roman" w:hAnsi="Times New Roman"/>
+          <w:sz w:val="28"/>
+          <w:szCs w:val="28"/>
+        </w:rPr>
+        <w:t xml:space="preserve"> all these decisions the system should be able to judge that the person who is driving the car is not in the physical and mental situation to safely execute the driving </w:t>
+      </w:r>
+      <w:r>
+        <w:rPr>
+          <w:rFonts w:ascii="Times New Roman" w:hAnsi="Times New Roman"/>
+          <w:sz w:val="28"/>
+          <w:szCs w:val="28"/>
+        </w:rPr>
+        <w:t>manoeuvre</w:t>
+      </w:r>
+      <w:r>
+        <w:rPr>
+          <w:rFonts w:ascii="Times New Roman" w:hAnsi="Times New Roman"/>
+          <w:sz w:val="28"/>
+          <w:szCs w:val="28"/>
+        </w:rPr>
+        <w:t xml:space="preserve">. </w:t>
       </w:r>
     </w:p>
     <w:p>
@@ -11089,25 +11401,56 @@
           <w:sz w:val="28"/>
           <w:szCs w:val="28"/>
         </w:rPr>
-        <w:t xml:space="preserve">In order to have better speed regulation, it is required to have a feedback from the motor. The feedback can be taken either by using a </w:t>
-      </w:r>
-      <w:proofErr w:type="spellStart"/>
-      <w:r>
-        <w:rPr>
-          <w:rFonts w:ascii="Times New Roman" w:hAnsi="Times New Roman"/>
-          <w:sz w:val="28"/>
-          <w:szCs w:val="28"/>
-        </w:rPr>
-        <w:t>tacho</w:t>
-      </w:r>
-      <w:proofErr w:type="spellEnd"/>
-      <w:r>
-        <w:rPr>
-          <w:rFonts w:ascii="Times New Roman" w:hAnsi="Times New Roman"/>
-          <w:sz w:val="28"/>
-          <w:szCs w:val="28"/>
-        </w:rPr>
-        <w:t xml:space="preserve"> generator or an optical encoder or the back EMF itself can be used .In present project, we provide feedback from the knob i.e., the change in voltage is given to the micro-controller</w:t>
+        <w:t>In</w:t>
+      </w:r>
+      <w:r>
+        <w:rPr>
+          <w:rFonts w:ascii="Times New Roman" w:hAnsi="Times New Roman"/>
+          <w:sz w:val="28"/>
+          <w:szCs w:val="28"/>
+        </w:rPr>
+        <w:t xml:space="preserve"> these days, the software is helpful to detect such kind of situations the installed software can react reducing after speed limit or glowing the hazard warning lamps or even take over the control of the vehicle and park to the nearest safest possible area and thereby allowing removing this vehicle from the traffic.  </w:t>
+      </w:r>
+      <w:r>
+        <w:rPr>
+          <w:rFonts w:ascii="Times New Roman" w:hAnsi="Times New Roman"/>
+          <w:sz w:val="28"/>
+          <w:szCs w:val="28"/>
+        </w:rPr>
+        <w:t>The</w:t>
+      </w:r>
+      <w:r>
+        <w:rPr>
+          <w:rFonts w:ascii="Times New Roman" w:hAnsi="Times New Roman"/>
+          <w:sz w:val="28"/>
+          <w:szCs w:val="28"/>
+        </w:rPr>
+        <w:t xml:space="preserve"> software could be complex to detect pattern based on machine learning and lead to Complex hardware to be installed into each and every vehicle which can increase the cost of the vehicle from affordable range. This situation can be solved by the technology of cloud computing where the input data is transferred into the cloud and the complex data processing happens in a remote area in </w:t>
+      </w:r>
+      <w:r>
+        <w:rPr>
+          <w:rFonts w:ascii="Times New Roman" w:hAnsi="Times New Roman"/>
+          <w:sz w:val="28"/>
+          <w:szCs w:val="28"/>
+        </w:rPr>
+        <w:lastRenderedPageBreak/>
+        <w:t xml:space="preserve">the cloud. And, the decisions are given back to each and individual vehicles so that there are actuators which are mechanical and software facilitated and thereby reacting to the situation by considering the intensity of abnormality in the driving </w:t>
+      </w:r>
+      <w:r>
+        <w:rPr>
+          <w:rFonts w:ascii="Times New Roman" w:hAnsi="Times New Roman"/>
+          <w:sz w:val="28"/>
+          <w:szCs w:val="28"/>
+        </w:rPr>
+        <w:t>behaviour</w:t>
+      </w:r>
+      <w:r>
+        <w:rPr>
+          <w:rFonts w:ascii="Times New Roman" w:hAnsi="Times New Roman"/>
+          <w:sz w:val="28"/>
+          <w:szCs w:val="28"/>
+        </w:rPr>
+        <w:t xml:space="preserve">.  </w:t>
       </w:r>
     </w:p>
     <w:p>
@@ -11121,14 +11464,6 @@
           <w:szCs w:val="28"/>
         </w:rPr>
       </w:pPr>
-      <w:r>
-        <w:rPr>
-          <w:rFonts w:ascii="Times New Roman" w:hAnsi="Times New Roman"/>
-          <w:sz w:val="28"/>
-          <w:szCs w:val="28"/>
-        </w:rPr>
-        <w:t>The proposed project literature survey will examine various DC motors and speed control methods in an attempt to help designers identify which motors would be best suited for an EV powertrain application</w:t>
-      </w:r>
     </w:p>
     <w:p>
       <w:pPr>
@@ -11141,45 +11476,37 @@
           <w:szCs w:val="28"/>
         </w:rPr>
       </w:pPr>
-      <w:r>
-        <w:rPr>
-          <w:rFonts w:ascii="Times New Roman" w:hAnsi="Times New Roman"/>
-          <w:sz w:val="28"/>
-          <w:szCs w:val="28"/>
-        </w:rPr>
-        <w:t xml:space="preserve">The project proposed is a real time working project, and this can be further improvised by using the other safety features, such as field current, air gap magnetic flux, armature current, etc. In real time </w:t>
-      </w:r>
-      <w:r>
-        <w:rPr>
-          <w:rFonts w:ascii="Times New Roman" w:hAnsi="Times New Roman"/>
-          <w:sz w:val="28"/>
-          <w:szCs w:val="28"/>
-        </w:rPr>
-        <w:t>project, a 24V</w:t>
-      </w:r>
-      <w:r>
-        <w:rPr>
-          <w:rFonts w:ascii="Times New Roman" w:hAnsi="Times New Roman"/>
-          <w:sz w:val="28"/>
-          <w:szCs w:val="28"/>
-        </w:rPr>
-        <w:t xml:space="preserve">, </w:t>
-      </w:r>
-      <w:r>
-        <w:rPr>
-          <w:rFonts w:ascii="Times New Roman" w:hAnsi="Times New Roman"/>
-          <w:sz w:val="28"/>
-          <w:szCs w:val="28"/>
-        </w:rPr>
-        <w:t>13.5</w:t>
-      </w:r>
-      <w:r>
-        <w:rPr>
-          <w:rFonts w:ascii="Times New Roman" w:hAnsi="Times New Roman"/>
-          <w:sz w:val="28"/>
-          <w:szCs w:val="28"/>
-        </w:rPr>
-        <w:t xml:space="preserve"> Amp DC motors circuitry is designed, and developed using pulse with modulation (PWM).The pulse width modulation can be achieved in several ways. In the present project, the PWM generation is done using micro- controller.</w:t>
+    </w:p>
+    <w:p>
+      <w:pPr>
+        <w:spacing w:line="360" w:lineRule="auto"/>
+        <w:ind w:firstLine="360"/>
+        <w:jc w:val="both"/>
+        <w:rPr>
+          <w:rFonts w:ascii="Times New Roman" w:hAnsi="Times New Roman"/>
+          <w:sz w:val="28"/>
+          <w:szCs w:val="28"/>
+        </w:rPr>
+      </w:pPr>
+    </w:p>
+    <w:p>
+      <w:pPr>
+        <w:spacing w:line="360" w:lineRule="auto"/>
+        <w:ind w:firstLine="360"/>
+        <w:jc w:val="both"/>
+        <w:rPr>
+          <w:rFonts w:ascii="Times New Roman" w:hAnsi="Times New Roman"/>
+          <w:sz w:val="28"/>
+          <w:szCs w:val="28"/>
+        </w:rPr>
+      </w:pPr>
+      <w:r>
+        <w:rPr>
+          <w:rFonts w:ascii="Times New Roman" w:hAnsi="Times New Roman"/>
+          <w:sz w:val="28"/>
+          <w:szCs w:val="28"/>
+        </w:rPr>
+        <w:t xml:space="preserve"> </w:t>
       </w:r>
     </w:p>
     <w:p>
@@ -19193,27 +19520,37 @@
           <w:szCs w:val="28"/>
           <w:lang w:val="en-US"/>
         </w:rPr>
-        <w:instrText xml:space="preserve"> </w:instrText>
-      </w:r>
-      <w:r>
-        <w:rPr>
-          <w:rFonts w:ascii="Times New Roman" w:hAnsi="Times New Roman"/>
-          <w:noProof/>
-          <w:sz w:val="28"/>
-          <w:szCs w:val="28"/>
-          <w:lang w:val="en-US"/>
-        </w:rPr>
-        <w:instrText>INCLUDEPICTURE  "https://www.electronics-tutorials.ws/articles/opto2.gif" \* MERGEFORMATINET</w:instrText>
-      </w:r>
-      <w:r>
-        <w:rPr>
-          <w:rFonts w:ascii="Times New Roman" w:hAnsi="Times New Roman"/>
-          <w:noProof/>
-          <w:sz w:val="28"/>
-          <w:szCs w:val="28"/>
-          <w:lang w:val="en-US"/>
-        </w:rPr>
-        <w:instrText xml:space="preserve"> </w:instrText>
+        <w:instrText xml:space="preserve"> INCLUDEPICTURE  "https://www.electronics-tutorials.ws/articles/opto2.gif" \* MERGEFORMATINET </w:instrText>
+      </w:r>
+      <w:r>
+        <w:rPr>
+          <w:rFonts w:ascii="Times New Roman" w:hAnsi="Times New Roman"/>
+          <w:noProof/>
+          <w:sz w:val="28"/>
+          <w:szCs w:val="28"/>
+          <w:lang w:val="en-US"/>
+        </w:rPr>
+        <w:fldChar w:fldCharType="separate"/>
+      </w:r>
+      <w:r>
+        <w:rPr>
+          <w:rFonts w:ascii="Times New Roman" w:hAnsi="Times New Roman"/>
+          <w:noProof/>
+          <w:sz w:val="28"/>
+          <w:szCs w:val="28"/>
+          <w:lang w:val="en-US"/>
+        </w:rPr>
+        <w:fldChar w:fldCharType="begin"/>
+      </w:r>
+      <w:r>
+        <w:rPr>
+          <w:rFonts w:ascii="Times New Roman" w:hAnsi="Times New Roman"/>
+          <w:noProof/>
+          <w:sz w:val="28"/>
+          <w:szCs w:val="28"/>
+          <w:lang w:val="en-US"/>
+        </w:rPr>
+        <w:instrText xml:space="preserve"> INCLUDEPICTURE  "https://www.electronics-tutorials.ws/articles/opto2.gif" \* MERGEFORMATINET </w:instrText>
       </w:r>
       <w:r>
         <w:rPr>
@@ -19257,6 +19594,16 @@
             <v:imagedata r:id="rId37" r:href="rId38"/>
           </v:shape>
         </w:pict>
+      </w:r>
+      <w:r>
+        <w:rPr>
+          <w:rFonts w:ascii="Times New Roman" w:hAnsi="Times New Roman"/>
+          <w:noProof/>
+          <w:sz w:val="28"/>
+          <w:szCs w:val="28"/>
+          <w:lang w:val="en-US"/>
+        </w:rPr>
+        <w:fldChar w:fldCharType="end"/>
       </w:r>
       <w:r>
         <w:rPr>
@@ -23659,7 +24006,7 @@
         <w:rStyle w:val="PageNumber"/>
         <w:noProof/>
       </w:rPr>
-      <w:t>61</w:t>
+      <w:t>23</w:t>
     </w:r>
     <w:r>
       <w:rPr>
@@ -25478,7 +25825,7 @@
 </file>
 
 <file path=customXml/itemProps1.xml><?xml version="1.0" encoding="utf-8"?>
-<ds:datastoreItem xmlns:ds="http://schemas.openxmlformats.org/officeDocument/2006/customXml" ds:itemID="{2D61E086-F4B2-4BCB-AD4A-BD1912FEDA1D}">
+<ds:datastoreItem xmlns:ds="http://schemas.openxmlformats.org/officeDocument/2006/customXml" ds:itemID="{0D8FF16D-B075-4C70-962E-E1B260115104}">
   <ds:schemaRefs>
     <ds:schemaRef ds:uri="http://schemas.openxmlformats.org/officeDocument/2006/bibliography"/>
   </ds:schemaRefs>

</xml_diff>